<commit_message>
added grammar for lab 5
</commit_message>
<xml_diff>
--- a/Lab 4/documentation_lab4.docx
+++ b/Lab 4/documentation_lab4.docx
@@ -3,30 +3,14 @@
 <w:document xmlns:wpc="http://schemas.microsoft.com/office/word/2010/wordprocessingCanvas" xmlns:cx="http://schemas.microsoft.com/office/drawing/2014/chartex" xmlns:cx1="http://schemas.microsoft.com/office/drawing/2015/9/8/chartex" xmlns:cx2="http://schemas.microsoft.com/office/drawing/2015/10/21/chartex" xmlns:cx3="http://schemas.microsoft.com/office/drawing/2016/5/9/chartex" xmlns:cx4="http://schemas.microsoft.com/office/drawing/2016/5/10/chartex" xmlns:cx5="http://schemas.microsoft.com/office/drawing/2016/5/11/chartex" xmlns:cx6="http://schemas.microsoft.com/office/drawing/2016/5/12/chartex" xmlns:cx7="http://schemas.microsoft.com/office/drawing/2016/5/13/chartex" xmlns:cx8="http://schemas.microsoft.com/office/drawing/2016/5/14/chartex" xmlns:mc="http://schemas.openxmlformats.org/markup-compatibility/2006" xmlns:aink="http://schemas.microsoft.com/office/drawing/2016/ink" xmlns:am3d="http://schemas.microsoft.com/office/drawing/2017/model3d" xmlns:o="urn:schemas-microsoft-com:office:office" xmlns:r="http://schemas.openxmlformats.org/officeDocument/2006/relationships" xmlns:m="http://schemas.openxmlformats.org/officeDocument/2006/math" xmlns:v="urn:schemas-microsoft-com:vml" xmlns:wp14="http://schemas.microsoft.com/office/word/2010/wordprocessingDrawing" xmlns:wp="http://schemas.openxmlformats.org/drawingml/2006/wordprocessingDrawing" xmlns:w10="urn:schemas-microsoft-com:office:word" xmlns:w="http://schemas.openxmlformats.org/wordprocessingml/2006/main" xmlns:w14="http://schemas.microsoft.com/office/word/2010/wordml" xmlns:w15="http://schemas.microsoft.com/office/word/2012/wordml" xmlns:w16cex="http://schemas.microsoft.com/office/word/2018/wordml/cex" xmlns:w16cid="http://schemas.microsoft.com/office/word/2016/wordml/cid" xmlns:w16="http://schemas.microsoft.com/office/word/2018/wordml" xmlns:w16sdtdh="http://schemas.microsoft.com/office/word/2020/wordml/sdtdatahash" xmlns:w16se="http://schemas.microsoft.com/office/word/2015/wordml/symex" xmlns:wpg="http://schemas.microsoft.com/office/word/2010/wordprocessingGroup" xmlns:wpi="http://schemas.microsoft.com/office/word/2010/wordprocessingInk" xmlns:wne="http://schemas.microsoft.com/office/word/2006/wordml" xmlns:wps="http://schemas.microsoft.com/office/word/2010/wordprocessingShape" mc:Ignorable="w14 w15 w16se w16cid w16 w16cex w16sdtdh wp14">
   <w:body>
     <w:p>
-      <w:r>
-        <w:fldChar w:fldCharType="begin"/>
-      </w:r>
-      <w:r>
-        <w:instrText xml:space="preserve"> HYPERLINK "</w:instrText>
-      </w:r>
-      <w:r>
-        <w:instrText>https://github.com/thediciman/FLCD/tree/master/Lab%204</w:instrText>
-      </w:r>
-      <w:r>
-        <w:instrText xml:space="preserve">" </w:instrText>
-      </w:r>
-      <w:r>
-        <w:fldChar w:fldCharType="separate"/>
-      </w:r>
-      <w:r>
-        <w:rPr>
-          <w:rStyle w:val="Hyperlink"/>
-        </w:rPr>
-        <w:t>https://github.com/thediciman/FLCD/tree/master/Lab%204</w:t>
-      </w:r>
-      <w:r>
-        <w:fldChar w:fldCharType="end"/>
-      </w:r>
+      <w:hyperlink r:id="rId5" w:history="1">
+        <w:r>
+          <w:rPr>
+            <w:rStyle w:val="Hyperlink"/>
+          </w:rPr>
+          <w:t>https://github.com/thediciman/FLCD/tree/master/Lab%204</w:t>
+        </w:r>
+      </w:hyperlink>
     </w:p>
     <w:p/>
     <w:p>
@@ -43,13 +27,7 @@
         </w:numPr>
       </w:pPr>
       <w:r>
-        <w:t xml:space="preserve">the set of states, which is a </w:t>
-      </w:r>
-      <w:r>
-        <w:t>list</w:t>
-      </w:r>
-      <w:r>
-        <w:t xml:space="preserve"> of strings</w:t>
+        <w:t>the set of states, which is a list of strings</w:t>
       </w:r>
     </w:p>
     <w:p>
@@ -85,13 +63,7 @@
         </w:numPr>
       </w:pPr>
       <w:r>
-        <w:t xml:space="preserve">the set of final states, which is a </w:t>
-      </w:r>
-      <w:r>
-        <w:t>list</w:t>
-      </w:r>
-      <w:r>
-        <w:t xml:space="preserve"> of strings</w:t>
+        <w:t>the set of final states, which is a list of strings</w:t>
       </w:r>
     </w:p>
     <w:p>
@@ -183,31 +155,7 @@
     </w:p>
     <w:p>
       <w:r>
-        <w:t>fa = states</w:t>
-      </w:r>
-      <w:r>
-        <w:t xml:space="preserve"> ‘\n’</w:t>
-      </w:r>
-      <w:r>
-        <w:t xml:space="preserve"> alphabet</w:t>
-      </w:r>
-      <w:r>
-        <w:t xml:space="preserve"> ‘\n’</w:t>
-      </w:r>
-      <w:r>
-        <w:t xml:space="preserve"> initial_state</w:t>
-      </w:r>
-      <w:r>
-        <w:t xml:space="preserve"> ‘\n’</w:t>
-      </w:r>
-      <w:r>
-        <w:t xml:space="preserve"> final_states</w:t>
-      </w:r>
-      <w:r>
-        <w:t xml:space="preserve"> ‘\n’</w:t>
-      </w:r>
-      <w:r>
-        <w:t xml:space="preserve"> transitions</w:t>
+        <w:t>fa = states ‘\n’ alphabet ‘\n’ initial_state ‘\n’ final_states ‘\n’ transitions</w:t>
       </w:r>
     </w:p>
     <w:p>
@@ -227,16 +175,7 @@
     </w:p>
     <w:p>
       <w:r>
-        <w:t>final_</w:t>
-      </w:r>
-      <w:r>
-        <w:t xml:space="preserve">states = state | state ‘ ‘ </w:t>
-      </w:r>
-      <w:r>
-        <w:t>final_</w:t>
-      </w:r>
-      <w:r>
-        <w:t>states</w:t>
+        <w:t>final_states = state | state ‘ ‘ final_states</w:t>
       </w:r>
     </w:p>
     <w:p>
@@ -285,76 +224,22 @@
     </w:p>
     <w:p>
       <w:r>
-        <w:t>l</w:t>
-      </w:r>
-      <w:r>
-        <w:t xml:space="preserve">etter = </w:t>
-      </w:r>
-      <w:r>
-        <w:t>u</w:t>
-      </w:r>
-      <w:r>
-        <w:t>ppercase</w:t>
-      </w:r>
-      <w:r>
-        <w:t>_l</w:t>
-      </w:r>
-      <w:r>
-        <w:t xml:space="preserve">etter | </w:t>
-      </w:r>
-      <w:r>
-        <w:t>l</w:t>
-      </w:r>
-      <w:r>
-        <w:t>owercase</w:t>
-      </w:r>
-      <w:r>
-        <w:t>_l</w:t>
-      </w:r>
-      <w:r>
-        <w:t>etter</w:t>
-      </w:r>
-    </w:p>
-    <w:p>
-      <w:r>
-        <w:t>u</w:t>
-      </w:r>
-      <w:r>
-        <w:t>ppercase</w:t>
-      </w:r>
-      <w:r>
-        <w:t>_l</w:t>
-      </w:r>
-      <w:r>
-        <w:t>etter = "A" | "B" | ... | "Z"</w:t>
-      </w:r>
-    </w:p>
-    <w:p>
-      <w:r>
-        <w:t>l</w:t>
-      </w:r>
-      <w:r>
-        <w:t>owercase</w:t>
-      </w:r>
-      <w:r>
-        <w:t>_l</w:t>
-      </w:r>
-      <w:r>
-        <w:t>etter = "a" | "b" | ... | "z"</w:t>
-      </w:r>
-    </w:p>
-    <w:p>
-      <w:r>
-        <w:t xml:space="preserve">digit </w:t>
-      </w:r>
-      <w:r>
-        <w:t xml:space="preserve">= </w:t>
-      </w:r>
-      <w:r>
-        <w:t xml:space="preserve">“0” | </w:t>
-      </w:r>
-      <w:r>
-        <w:t>"1" | ... | "9"</w:t>
+        <w:t>letter = uppercase_letter | lowercase_letter</w:t>
+      </w:r>
+    </w:p>
+    <w:p>
+      <w:r>
+        <w:t>uppercase_letter = "A" | "B" | ... | "Z"</w:t>
+      </w:r>
+    </w:p>
+    <w:p>
+      <w:r>
+        <w:t>lowercase_letter = "a" | "b" | ... | "z"</w:t>
+      </w:r>
+    </w:p>
+    <w:p>
+      <w:r>
+        <w:t>digit = “0” | "1" | ... | "9"</w:t>
       </w:r>
     </w:p>
     <w:p>
@@ -478,28 +363,7 @@
           <w:szCs w:val="20"/>
         </w:rPr>
         <w:br/>
-      </w:r>
-      <w:proofErr w:type="spellStart"/>
-      <w:r>
-        <w:rPr>
-          <w:rFonts w:ascii="Courier New" w:eastAsia="Times New Roman" w:hAnsi="Courier New" w:cs="Courier New"/>
-          <w:noProof w:val="0"/>
-          <w:color w:val="A9B7C6"/>
-          <w:sz w:val="20"/>
-          <w:szCs w:val="20"/>
-        </w:rPr>
-        <w:t>s</w:t>
-      </w:r>
-      <w:proofErr w:type="spellEnd"/>
-      <w:r>
-        <w:rPr>
-          <w:rFonts w:ascii="Courier New" w:eastAsia="Times New Roman" w:hAnsi="Courier New" w:cs="Courier New"/>
-          <w:noProof w:val="0"/>
-          <w:color w:val="A9B7C6"/>
-          <w:sz w:val="20"/>
-          <w:szCs w:val="20"/>
-        </w:rPr>
-        <w:t xml:space="preserve"> a k</w:t>
+        <w:t>s a k</w:t>
       </w:r>
       <w:r>
         <w:rPr>
@@ -558,6 +422,207 @@
       </w:r>
     </w:p>
     <w:p/>
+    <w:p>
+      <w:r>
+        <w:t>The Scanner from the previous labs has been integrated with the Finite Automaton developed now, and the FA is used to check whether a token is a constant or an identifier, by checking if the token is accepted by the FA.</w:t>
+      </w:r>
+    </w:p>
+    <w:p>
+      <w:r>
+        <w:t>The FA for identifiers contains two states q0 and q1, where q0 is the initial state and q1 is the final state, and the alphabet is made up of all english letters, uppercase and lowercase, and digits from 0 to 9.</w:t>
+      </w:r>
+    </w:p>
+    <w:p>
+      <w:r>
+        <w:t>The transitions are as following: from q0 to q1 via all letters from the alphabet, and from q1 to q1 via all symbols from the alphabet. This respects the language specification that an identifier starts with a letter, and then it can contain any number of letters or digits.</w:t>
+      </w:r>
+    </w:p>
+    <w:p>
+      <w:r>
+        <w:t>The FA for constants has been made in such a way to allow for multiple constant classes – integers, characters and strings.</w:t>
+      </w:r>
+    </w:p>
+    <w:p>
+      <w:r>
+        <w:t>It contains the states S, S_S, S_E, C_S, C_I, C_E, I_S, I_I1, I_I2, I_E, where the ones ending with S are “starting” states for each constant class, the ones with E are “ending” states and the ones that contain I are “intermediary” states.</w:t>
+      </w:r>
+    </w:p>
+    <w:p>
+      <w:r>
+        <w:t>The initial state is S, the final states are S_E, C_E, I_E, I_I2, and the alphabet contains all uppercase and lowercase letters, digits from 0 to 9, and the characters +, -, ‘, “.</w:t>
+      </w:r>
+    </w:p>
+    <w:p>
+      <w:r>
+        <w:t xml:space="preserve">For string </w:t>
+      </w:r>
+      <w:r>
+        <w:t>constants</w:t>
+      </w:r>
+      <w:r>
+        <w:t>:</w:t>
+      </w:r>
+    </w:p>
+    <w:p>
+      <w:pPr>
+        <w:pStyle w:val="ListParagraph"/>
+        <w:numPr>
+          <w:ilvl w:val="0"/>
+          <w:numId w:val="1"/>
+        </w:numPr>
+      </w:pPr>
+      <w:r>
+        <w:t>from S to S_S via “, because the string constant begins with a quote</w:t>
+      </w:r>
+    </w:p>
+    <w:p>
+      <w:pPr>
+        <w:pStyle w:val="ListParagraph"/>
+        <w:numPr>
+          <w:ilvl w:val="0"/>
+          <w:numId w:val="1"/>
+        </w:numPr>
+      </w:pPr>
+      <w:r>
+        <w:t>from S_S to S_S via any letter or digit, because the string constant can contain any of these between quotes</w:t>
+      </w:r>
+      <w:r>
+        <w:t>, and it can loop here any number of times</w:t>
+      </w:r>
+    </w:p>
+    <w:p>
+      <w:pPr>
+        <w:pStyle w:val="ListParagraph"/>
+        <w:numPr>
+          <w:ilvl w:val="0"/>
+          <w:numId w:val="1"/>
+        </w:numPr>
+      </w:pPr>
+      <w:r>
+        <w:t>from S_S to S_E via “</w:t>
+      </w:r>
+      <w:r>
+        <w:t xml:space="preserve">, because the string constant </w:t>
+      </w:r>
+      <w:r>
+        <w:t>ends</w:t>
+      </w:r>
+      <w:r>
+        <w:t xml:space="preserve"> with a quote</w:t>
+      </w:r>
+    </w:p>
+    <w:p>
+      <w:r>
+        <w:lastRenderedPageBreak/>
+        <w:t>For character constants:</w:t>
+      </w:r>
+    </w:p>
+    <w:p>
+      <w:pPr>
+        <w:pStyle w:val="ListParagraph"/>
+        <w:numPr>
+          <w:ilvl w:val="0"/>
+          <w:numId w:val="1"/>
+        </w:numPr>
+      </w:pPr>
+      <w:r>
+        <w:t>from S to C_S via ‘, because the char const begins with a single quote</w:t>
+      </w:r>
+    </w:p>
+    <w:p>
+      <w:pPr>
+        <w:pStyle w:val="ListParagraph"/>
+        <w:numPr>
+          <w:ilvl w:val="0"/>
+          <w:numId w:val="1"/>
+        </w:numPr>
+      </w:pPr>
+      <w:r>
+        <w:t>from C_S to C_I via any uppercase or lowercase letter or any digit, and this allows for a single character between the single quotes</w:t>
+      </w:r>
+    </w:p>
+    <w:p>
+      <w:pPr>
+        <w:pStyle w:val="ListParagraph"/>
+        <w:numPr>
+          <w:ilvl w:val="0"/>
+          <w:numId w:val="1"/>
+        </w:numPr>
+      </w:pPr>
+      <w:r>
+        <w:t>from C_I to C_E via ‘, so the char const is ending with a single quote</w:t>
+      </w:r>
+    </w:p>
+    <w:p>
+      <w:r>
+        <w:t>For integer constants:</w:t>
+      </w:r>
+    </w:p>
+    <w:p>
+      <w:pPr>
+        <w:pStyle w:val="ListParagraph"/>
+        <w:numPr>
+          <w:ilvl w:val="0"/>
+          <w:numId w:val="1"/>
+        </w:numPr>
+      </w:pPr>
+      <w:r>
+        <w:t>from S to I_E via 0, so we allow for the int const 0</w:t>
+      </w:r>
+    </w:p>
+    <w:p>
+      <w:pPr>
+        <w:pStyle w:val="ListParagraph"/>
+        <w:numPr>
+          <w:ilvl w:val="0"/>
+          <w:numId w:val="1"/>
+        </w:numPr>
+      </w:pPr>
+      <w:r>
+        <w:t>from S to I_1 via + or -, so we allow for int consts starting with + or –</w:t>
+      </w:r>
+    </w:p>
+    <w:p>
+      <w:pPr>
+        <w:pStyle w:val="ListParagraph"/>
+        <w:numPr>
+          <w:ilvl w:val="0"/>
+          <w:numId w:val="1"/>
+        </w:numPr>
+      </w:pPr>
+      <w:r>
+        <w:t>from I_1 to I_2 via any non-zero digit, so we don’t allow for int consts that start with + or – followed by a 0</w:t>
+      </w:r>
+    </w:p>
+    <w:p>
+      <w:pPr>
+        <w:pStyle w:val="ListParagraph"/>
+        <w:numPr>
+          <w:ilvl w:val="0"/>
+          <w:numId w:val="1"/>
+        </w:numPr>
+      </w:pPr>
+      <w:r>
+        <w:t>from S to I_2 via any non-zero digit, so we have int consts that do not start with +, - or 0</w:t>
+      </w:r>
+    </w:p>
+    <w:p>
+      <w:pPr>
+        <w:pStyle w:val="ListParagraph"/>
+        <w:numPr>
+          <w:ilvl w:val="0"/>
+          <w:numId w:val="1"/>
+        </w:numPr>
+      </w:pPr>
+      <w:r>
+        <w:t>from I_2 to I_2 via any digit, so it can loop any number of times for arbitrary length integers</w:t>
+      </w:r>
+    </w:p>
+    <w:p>
+      <w:r>
+        <w:t>The string, character and integer constants have been created in such a way to respect the language specification.</w:t>
+      </w:r>
+    </w:p>
     <w:sectPr>
       <w:pgSz w:w="12240" w:h="15840"/>
       <w:pgMar w:top="1440" w:right="1440" w:bottom="1440" w:left="1440" w:header="720" w:footer="720" w:gutter="0"/>

</xml_diff>